<commit_message>
1st result of documents
</commit_message>
<xml_diff>
--- a/산출물/1-요구사항명세서-미술치료프로그램.docx
+++ b/산출물/1-요구사항명세서-미술치료프로그램.docx
@@ -3845,7 +3845,6 @@
           <w:p>
             <w:pPr>
               <w:rPr>
-                <w:rFonts w:hint="eastAsia"/>
                 <w:i/>
               </w:rPr>
             </w:pPr>
@@ -3921,8 +3920,6 @@
               </w:rPr>
               <w:t>등 진단을 위한 분석을 통해 미술 치료 프로그램을 만들어 내는 것을 목적으로 하고 있다.</w:t>
             </w:r>
-            <w:bookmarkStart w:id="2" w:name="_GoBack"/>
-            <w:bookmarkEnd w:id="2"/>
           </w:p>
           <w:p>
             <w:r>
@@ -3941,7 +3938,7 @@
       <w:pPr>
         <w:pStyle w:val="11"/>
       </w:pPr>
-      <w:bookmarkStart w:id="3" w:name="_Toc206345668"/>
+      <w:bookmarkStart w:id="2" w:name="_Toc206345668"/>
       <w:r>
         <w:rPr>
           <w:rFonts w:hint="eastAsia"/>
@@ -3949,44 +3946,44 @@
         <w:lastRenderedPageBreak/>
         <w:t>기능적 요구사항</w:t>
       </w:r>
+      <w:bookmarkEnd w:id="2"/>
+    </w:p>
+    <w:p>
+      <w:pPr>
+        <w:pStyle w:val="20"/>
+      </w:pPr>
+      <w:bookmarkStart w:id="3" w:name="_Toc206345669"/>
+      <w:r>
+        <w:rPr>
+          <w:rFonts w:hint="eastAsia"/>
+        </w:rPr>
+        <w:t>시스템</w:t>
+      </w:r>
+      <w:r>
+        <w:rPr>
+          <w:rFonts w:hint="eastAsia"/>
+        </w:rPr>
+        <w:t xml:space="preserve"> </w:t>
+      </w:r>
+      <w:r>
+        <w:rPr>
+          <w:rFonts w:hint="eastAsia"/>
+        </w:rPr>
+        <w:t>기능</w:t>
+      </w:r>
+      <w:r>
+        <w:rPr>
+          <w:rFonts w:hint="eastAsia"/>
+        </w:rPr>
+        <w:t xml:space="preserve"> </w:t>
+      </w:r>
+      <w:r>
+        <w:rPr>
+          <w:rFonts w:hint="eastAsia"/>
+        </w:rPr>
+        <w:t>구조</w:t>
+      </w:r>
       <w:bookmarkEnd w:id="3"/>
-    </w:p>
-    <w:p>
-      <w:pPr>
-        <w:pStyle w:val="20"/>
-      </w:pPr>
-      <w:bookmarkStart w:id="4" w:name="_Toc206345669"/>
-      <w:r>
-        <w:rPr>
-          <w:rFonts w:hint="eastAsia"/>
-        </w:rPr>
-        <w:t>시스템</w:t>
-      </w:r>
-      <w:r>
-        <w:rPr>
-          <w:rFonts w:hint="eastAsia"/>
-        </w:rPr>
-        <w:t xml:space="preserve"> </w:t>
-      </w:r>
-      <w:r>
-        <w:rPr>
-          <w:rFonts w:hint="eastAsia"/>
-        </w:rPr>
-        <w:t>기능</w:t>
-      </w:r>
-      <w:r>
-        <w:rPr>
-          <w:rFonts w:hint="eastAsia"/>
-        </w:rPr>
-        <w:t xml:space="preserve"> </w:t>
-      </w:r>
-      <w:r>
-        <w:rPr>
-          <w:rFonts w:hint="eastAsia"/>
-        </w:rPr>
-        <w:t>구조</w:t>
-      </w:r>
-      <w:bookmarkEnd w:id="4"/>
     </w:p>
     <w:tbl>
       <w:tblPr>
@@ -4023,7 +4020,7 @@
       <w:pPr>
         <w:pStyle w:val="3"/>
       </w:pPr>
-      <w:bookmarkStart w:id="5" w:name="_Toc206345670"/>
+      <w:bookmarkStart w:id="4" w:name="_Toc206345670"/>
       <w:r>
         <w:rPr>
           <w:rFonts w:hint="eastAsia"/>
@@ -4054,7 +4051,7 @@
         </w:rPr>
         <w:t>구조도</w:t>
       </w:r>
-      <w:bookmarkEnd w:id="5"/>
+      <w:bookmarkEnd w:id="4"/>
     </w:p>
     <w:p>
       <w:r>
@@ -4111,7 +4108,7 @@
       <w:pPr>
         <w:pStyle w:val="3"/>
       </w:pPr>
-      <w:bookmarkStart w:id="6" w:name="_Toc206345671"/>
+      <w:bookmarkStart w:id="5" w:name="_Toc206345671"/>
       <w:r>
         <w:rPr>
           <w:rFonts w:hint="eastAsia"/>
@@ -4142,7 +4139,7 @@
         </w:rPr>
         <w:t>개요</w:t>
       </w:r>
-      <w:bookmarkEnd w:id="6"/>
+      <w:bookmarkEnd w:id="5"/>
     </w:p>
     <w:tbl>
       <w:tblPr>
@@ -4210,7 +4207,19 @@
               <w:rPr>
                 <w:rFonts w:hint="eastAsia"/>
               </w:rPr>
-              <w:t>사용자관리</w:t>
+              <w:t>사용자</w:t>
+            </w:r>
+            <w:r>
+              <w:rPr>
+                <w:rFonts w:hint="eastAsia"/>
+              </w:rPr>
+              <w:t xml:space="preserve"> </w:t>
+            </w:r>
+            <w:r>
+              <w:rPr>
+                <w:rFonts w:hint="eastAsia"/>
+              </w:rPr>
+              <w:t>관리</w:t>
             </w:r>
           </w:p>
         </w:tc>
@@ -4240,7 +4249,7 @@
               <w:rPr>
                 <w:rFonts w:hint="eastAsia"/>
               </w:rPr>
-              <w:t>도서관리</w:t>
+              <w:t>게시판 관리</w:t>
             </w:r>
           </w:p>
         </w:tc>
@@ -4270,8 +4279,49 @@
               <w:rPr>
                 <w:rFonts w:hint="eastAsia"/>
               </w:rPr>
-              <w:t>대출관리</w:t>
+              <w:t xml:space="preserve">랜덤쪽지 </w:t>
             </w:r>
+            <w:r>
+              <w:rPr>
+                <w:rFonts w:hint="eastAsia"/>
+              </w:rPr>
+              <w:t>관리</w:t>
+            </w:r>
+          </w:p>
+        </w:tc>
+        <w:tc>
+          <w:tcPr>
+            <w:tcW w:w="6185" w:type="dxa"/>
+            <w:vAlign w:val="center"/>
+          </w:tcPr>
+          <w:p>
+            <w:pPr>
+              <w:spacing w:after="0"/>
+            </w:pPr>
+          </w:p>
+        </w:tc>
+      </w:tr>
+      <w:tr>
+        <w:tc>
+          <w:tcPr>
+            <w:tcW w:w="2518" w:type="dxa"/>
+            <w:vAlign w:val="center"/>
+          </w:tcPr>
+          <w:p>
+            <w:pPr>
+              <w:spacing w:after="0"/>
+              <w:rPr>
+                <w:rFonts w:hint="eastAsia"/>
+              </w:rPr>
+            </w:pPr>
+            <w:r>
+              <w:rPr>
+                <w:rFonts w:hint="eastAsia"/>
+              </w:rPr>
+              <w:t>마인드 포스트잇 관리</w:t>
+            </w:r>
+            <w:bookmarkStart w:id="6" w:name="_GoBack"/>
+            <w:bookmarkEnd w:id="6"/>
           </w:p>
         </w:tc>
         <w:tc>
@@ -10053,7 +10103,7 @@
 </file>
 
 <file path=customXml/itemProps1.xml><?xml version="1.0" encoding="utf-8"?>
-<ds:datastoreItem xmlns:ds="http://schemas.openxmlformats.org/officeDocument/2006/customXml" ds:itemID="{21786479-35D6-4EF6-8C56-76C4879CEABE}">
+<ds:datastoreItem xmlns:ds="http://schemas.openxmlformats.org/officeDocument/2006/customXml" ds:itemID="{F68D9C5D-60DC-4C29-93EF-1931B6420898}">
   <ds:schemaRefs>
     <ds:schemaRef ds:uri="http://schemas.openxmlformats.org/officeDocument/2006/bibliography"/>
   </ds:schemaRefs>

</xml_diff>